<commit_message>
updated test cases and deleted baseline images
</commit_message>
<xml_diff>
--- a/D4/Deliverable 4 Report.docx
+++ b/D4/Deliverable 4 Report.docx
@@ -1875,7 +1875,39 @@
           <w:szCs w:val="24"/>
         </w:rPr>
         <w:lastRenderedPageBreak/>
-        <w:t>There are five tests used.</w:t>
+        <w:t xml:space="preserve">There </w:t>
+      </w:r>
+      <w:r>
+        <w:rPr>
+          <w:rFonts w:asciiTheme="majorHAnsi" w:hAnsiTheme="majorHAnsi" w:cstheme="majorHAnsi"/>
+          <w:sz w:val="24"/>
+          <w:szCs w:val="24"/>
+        </w:rPr>
+        <w:t>were</w:t>
+      </w:r>
+      <w:r>
+        <w:rPr>
+          <w:rFonts w:asciiTheme="majorHAnsi" w:hAnsiTheme="majorHAnsi" w:cstheme="majorHAnsi"/>
+          <w:sz w:val="24"/>
+          <w:szCs w:val="24"/>
+        </w:rPr>
+        <w:t xml:space="preserve"> </w:t>
+      </w:r>
+      <w:r>
+        <w:rPr>
+          <w:rFonts w:asciiTheme="majorHAnsi" w:hAnsiTheme="majorHAnsi" w:cstheme="majorHAnsi"/>
+          <w:sz w:val="24"/>
+          <w:szCs w:val="24"/>
+        </w:rPr>
+        <w:t>six</w:t>
+      </w:r>
+      <w:r>
+        <w:rPr>
+          <w:rFonts w:asciiTheme="majorHAnsi" w:hAnsiTheme="majorHAnsi" w:cstheme="majorHAnsi"/>
+          <w:sz w:val="24"/>
+          <w:szCs w:val="24"/>
+        </w:rPr>
+        <w:t xml:space="preserve"> tests used.</w:t>
       </w:r>
       <w:r>
         <w:rPr>
@@ -1969,7 +2001,23 @@
           <w:sz w:val="24"/>
           <w:szCs w:val="24"/>
         </w:rPr>
-        <w:t xml:space="preserve"> and texts, and a practical example of using annotations.</w:t>
+        <w:t xml:space="preserve"> and texts,</w:t>
+      </w:r>
+      <w:r>
+        <w:rPr>
+          <w:rFonts w:asciiTheme="majorHAnsi" w:hAnsiTheme="majorHAnsi" w:cstheme="majorHAnsi"/>
+          <w:sz w:val="24"/>
+          <w:szCs w:val="24"/>
+        </w:rPr>
+        <w:t xml:space="preserve"> no arrow, text, or both,</w:t>
+      </w:r>
+      <w:r>
+        <w:rPr>
+          <w:rFonts w:asciiTheme="majorHAnsi" w:hAnsiTheme="majorHAnsi" w:cstheme="majorHAnsi"/>
+          <w:sz w:val="24"/>
+          <w:szCs w:val="24"/>
+        </w:rPr>
+        <w:t xml:space="preserve"> and a practical example of using annotations.</w:t>
       </w:r>
       <w:r>
         <w:rPr>
@@ -2019,8 +2067,6 @@
         </w:rPr>
         <w:t xml:space="preserve"> have</w:t>
       </w:r>
-      <w:bookmarkStart w:id="1" w:name="_GoBack"/>
-      <w:bookmarkEnd w:id="1"/>
       <w:r>
         <w:rPr>
           <w:rFonts w:asciiTheme="majorHAnsi" w:hAnsiTheme="majorHAnsi" w:cstheme="majorHAnsi"/>
@@ -2415,10 +2461,10 @@
                 <w:szCs w:val="24"/>
               </w:rPr>
               <w:drawing>
-                <wp:inline distT="0" distB="0" distL="0" distR="0" wp14:anchorId="67E6EC54" wp14:editId="21053C3E">
+                <wp:inline distT="0" distB="0" distL="0" distR="0" wp14:anchorId="5A65E749" wp14:editId="328C20F3">
                   <wp:extent cx="2793600" cy="2095200"/>
                   <wp:effectExtent l="0" t="0" r="6985" b="635"/>
-                  <wp:docPr id="4" name="Picture 4"/>
+                  <wp:docPr id="7" name="Picture 7"/>
                   <wp:cNvGraphicFramePr>
                     <a:graphicFrameLocks xmlns:a="http://schemas.openxmlformats.org/drawingml/2006/main" noChangeAspect="1"/>
                   </wp:cNvGraphicFramePr>
@@ -2426,7 +2472,7 @@
                     <a:graphicData uri="http://schemas.openxmlformats.org/drawingml/2006/picture">
                       <pic:pic xmlns:pic="http://schemas.openxmlformats.org/drawingml/2006/picture">
                         <pic:nvPicPr>
-                          <pic:cNvPr id="4" name="annotation_text.png"/>
+                          <pic:cNvPr id="7" name="annotation_text.png"/>
                           <pic:cNvPicPr/>
                         </pic:nvPicPr>
                         <pic:blipFill>
@@ -2623,12 +2669,107 @@
           </w:tcPr>
           <w:p>
             <w:pPr>
+              <w:jc w:val="center"/>
               <w:rPr>
                 <w:rFonts w:asciiTheme="majorHAnsi" w:hAnsiTheme="majorHAnsi" w:cstheme="majorHAnsi"/>
                 <w:sz w:val="24"/>
                 <w:szCs w:val="24"/>
               </w:rPr>
             </w:pPr>
+            <w:r>
+              <w:rPr>
+                <w:rFonts w:asciiTheme="majorHAnsi" w:hAnsiTheme="majorHAnsi" w:cstheme="majorHAnsi"/>
+                <w:noProof/>
+                <w:sz w:val="24"/>
+                <w:szCs w:val="24"/>
+              </w:rPr>
+              <w:drawing>
+                <wp:inline distT="0" distB="0" distL="0" distR="0" wp14:anchorId="0118CD68" wp14:editId="147561B8">
+                  <wp:extent cx="2793600" cy="2095200"/>
+                  <wp:effectExtent l="0" t="0" r="6985" b="635"/>
+                  <wp:docPr id="6" name="Picture 6"/>
+                  <wp:cNvGraphicFramePr>
+                    <a:graphicFrameLocks xmlns:a="http://schemas.openxmlformats.org/drawingml/2006/main" noChangeAspect="1"/>
+                  </wp:cNvGraphicFramePr>
+                  <a:graphic xmlns:a="http://schemas.openxmlformats.org/drawingml/2006/main">
+                    <a:graphicData uri="http://schemas.openxmlformats.org/drawingml/2006/picture">
+                      <pic:pic xmlns:pic="http://schemas.openxmlformats.org/drawingml/2006/picture">
+                        <pic:nvPicPr>
+                          <pic:cNvPr id="6" name="annotation_no_line.png"/>
+                          <pic:cNvPicPr/>
+                        </pic:nvPicPr>
+                        <pic:blipFill>
+                          <a:blip r:embed="rId14"/>
+                          <a:stretch>
+                            <a:fillRect/>
+                          </a:stretch>
+                        </pic:blipFill>
+                        <pic:spPr>
+                          <a:xfrm>
+                            <a:off x="0" y="0"/>
+                            <a:ext cx="2793600" cy="2095200"/>
+                          </a:xfrm>
+                          <a:prstGeom prst="rect">
+                            <a:avLst/>
+                          </a:prstGeom>
+                        </pic:spPr>
+                      </pic:pic>
+                    </a:graphicData>
+                  </a:graphic>
+                </wp:inline>
+              </w:drawing>
+            </w:r>
+          </w:p>
+          <w:p>
+            <w:pPr>
+              <w:jc w:val="center"/>
+              <w:rPr>
+                <w:rFonts w:asciiTheme="majorHAnsi" w:hAnsiTheme="majorHAnsi" w:cstheme="majorHAnsi"/>
+                <w:i/>
+                <w:sz w:val="24"/>
+                <w:szCs w:val="24"/>
+              </w:rPr>
+            </w:pPr>
+            <w:proofErr w:type="spellStart"/>
+            <w:r>
+              <w:rPr>
+                <w:rFonts w:asciiTheme="majorHAnsi" w:hAnsiTheme="majorHAnsi" w:cstheme="majorHAnsi"/>
+                <w:i/>
+                <w:sz w:val="24"/>
+                <w:szCs w:val="24"/>
+              </w:rPr>
+              <w:t>test_annotation_no_line_</w:t>
+            </w:r>
+            <w:proofErr w:type="gramStart"/>
+            <w:r>
+              <w:rPr>
+                <w:rFonts w:asciiTheme="majorHAnsi" w:hAnsiTheme="majorHAnsi" w:cstheme="majorHAnsi"/>
+                <w:i/>
+                <w:sz w:val="24"/>
+                <w:szCs w:val="24"/>
+              </w:rPr>
+              <w:t>text</w:t>
+            </w:r>
+            <w:proofErr w:type="spellEnd"/>
+            <w:r>
+              <w:rPr>
+                <w:rFonts w:asciiTheme="majorHAnsi" w:hAnsiTheme="majorHAnsi" w:cstheme="majorHAnsi"/>
+                <w:i/>
+                <w:sz w:val="24"/>
+                <w:szCs w:val="24"/>
+              </w:rPr>
+              <w:t>(</w:t>
+            </w:r>
+            <w:proofErr w:type="gramEnd"/>
+            <w:r>
+              <w:rPr>
+                <w:rFonts w:asciiTheme="majorHAnsi" w:hAnsiTheme="majorHAnsi" w:cstheme="majorHAnsi"/>
+                <w:i/>
+                <w:sz w:val="24"/>
+                <w:szCs w:val="24"/>
+              </w:rPr>
+              <w:t>)</w:t>
+            </w:r>
           </w:p>
         </w:tc>
       </w:tr>
@@ -2894,7 +3035,7 @@
           <w:sz w:val="32"/>
         </w:rPr>
       </w:pPr>
-      <w:bookmarkStart w:id="2" w:name="_Toc508883224"/>
+      <w:bookmarkStart w:id="1" w:name="_Toc508883224"/>
       <w:r>
         <w:rPr>
           <w:rFonts w:cstheme="majorHAnsi"/>
@@ -2929,7 +3070,7 @@
         </w:rPr>
         <w:t xml:space="preserve"> (Fixed)</w:t>
       </w:r>
-      <w:bookmarkEnd w:id="2"/>
+      <w:bookmarkEnd w:id="1"/>
     </w:p>
     <w:p>
       <w:pPr>
@@ -2949,7 +3090,7 @@
         </w:rPr>
         <w:t xml:space="preserve">Bug/Issue: </w:t>
       </w:r>
-      <w:hyperlink r:id="rId14" w:history="1">
+      <w:hyperlink r:id="rId15" w:history="1">
         <w:r>
           <w:rPr>
             <w:rStyle w:val="Hyperlink"/>
@@ -3003,7 +3144,7 @@
           <w:sz w:val="32"/>
         </w:rPr>
       </w:pPr>
-      <w:bookmarkStart w:id="3" w:name="_Toc508883225"/>
+      <w:bookmarkStart w:id="2" w:name="_Toc508883225"/>
       <w:r>
         <w:rPr>
           <w:rFonts w:cstheme="majorHAnsi"/>
@@ -3028,7 +3169,7 @@
         </w:rPr>
         <w:t>xed)</w:t>
       </w:r>
-      <w:bookmarkEnd w:id="3"/>
+      <w:bookmarkEnd w:id="2"/>
     </w:p>
     <w:p>
       <w:pPr>
@@ -3049,7 +3190,7 @@
         </w:rPr>
         <w:t>Bug/Issue:</w:t>
       </w:r>
-      <w:hyperlink r:id="rId15" w:history="1">
+      <w:hyperlink r:id="rId16" w:history="1">
         <w:r>
           <w:rPr>
             <w:rStyle w:val="Hyperlink"/>
@@ -3061,7 +3202,7 @@
           <w:t xml:space="preserve"> </w:t>
         </w:r>
       </w:hyperlink>
-      <w:hyperlink r:id="rId16" w:history="1">
+      <w:hyperlink r:id="rId17" w:history="1">
         <w:r>
           <w:rPr>
             <w:rStyle w:val="Hyperlink"/>
@@ -3117,7 +3258,7 @@
           <w:sz w:val="32"/>
         </w:rPr>
       </w:pPr>
-      <w:bookmarkStart w:id="4" w:name="_Toc508883226"/>
+      <w:bookmarkStart w:id="3" w:name="_Toc508883226"/>
       <w:r>
         <w:rPr>
           <w:rFonts w:cstheme="majorHAnsi"/>
@@ -3126,10 +3267,391 @@
         </w:rPr>
         <w:t>Lessons Learned</w:t>
       </w:r>
+      <w:bookmarkEnd w:id="3"/>
+    </w:p>
+    <w:p>
+      <w:pPr>
+        <w:rPr>
+          <w:rFonts w:asciiTheme="majorHAnsi" w:hAnsiTheme="majorHAnsi" w:cstheme="majorHAnsi"/>
+          <w:b/>
+          <w:sz w:val="24"/>
+          <w:szCs w:val="24"/>
+        </w:rPr>
+      </w:pPr>
+      <w:proofErr w:type="spellStart"/>
+      <w:r>
+        <w:rPr>
+          <w:rFonts w:asciiTheme="majorHAnsi" w:hAnsiTheme="majorHAnsi" w:cstheme="majorHAnsi"/>
+          <w:b/>
+          <w:sz w:val="24"/>
+          <w:szCs w:val="24"/>
+        </w:rPr>
+        <w:t>Swarnajyoti</w:t>
+      </w:r>
+      <w:proofErr w:type="spellEnd"/>
+      <w:r>
+        <w:rPr>
+          <w:rFonts w:asciiTheme="majorHAnsi" w:hAnsiTheme="majorHAnsi" w:cstheme="majorHAnsi"/>
+          <w:b/>
+          <w:sz w:val="24"/>
+          <w:szCs w:val="24"/>
+        </w:rPr>
+        <w:t xml:space="preserve"> </w:t>
+      </w:r>
+      <w:proofErr w:type="spellStart"/>
+      <w:r>
+        <w:rPr>
+          <w:rFonts w:asciiTheme="majorHAnsi" w:hAnsiTheme="majorHAnsi" w:cstheme="majorHAnsi"/>
+          <w:b/>
+          <w:sz w:val="24"/>
+          <w:szCs w:val="24"/>
+        </w:rPr>
+        <w:t>Datta</w:t>
+      </w:r>
+      <w:proofErr w:type="spellEnd"/>
+    </w:p>
+    <w:p>
+      <w:pPr>
+        <w:rPr>
+          <w:rFonts w:asciiTheme="majorHAnsi" w:hAnsiTheme="majorHAnsi" w:cstheme="majorHAnsi"/>
+          <w:b/>
+          <w:sz w:val="24"/>
+          <w:szCs w:val="24"/>
+        </w:rPr>
+      </w:pPr>
+    </w:p>
+    <w:p>
+      <w:pPr>
+        <w:rPr>
+          <w:rFonts w:asciiTheme="majorHAnsi" w:hAnsiTheme="majorHAnsi" w:cstheme="majorHAnsi"/>
+          <w:sz w:val="24"/>
+          <w:szCs w:val="24"/>
+        </w:rPr>
+      </w:pPr>
+      <w:r>
+        <w:rPr>
+          <w:rFonts w:asciiTheme="majorHAnsi" w:hAnsiTheme="majorHAnsi" w:cstheme="majorHAnsi"/>
+          <w:b/>
+          <w:sz w:val="24"/>
+          <w:szCs w:val="24"/>
+        </w:rPr>
+        <w:t xml:space="preserve">Nikki L. </w:t>
+      </w:r>
+      <w:proofErr w:type="spellStart"/>
+      <w:r>
+        <w:rPr>
+          <w:rFonts w:asciiTheme="majorHAnsi" w:hAnsiTheme="majorHAnsi" w:cstheme="majorHAnsi"/>
+          <w:b/>
+          <w:sz w:val="24"/>
+          <w:szCs w:val="24"/>
+        </w:rPr>
+        <w:t>Quibin</w:t>
+      </w:r>
+      <w:proofErr w:type="spellEnd"/>
+    </w:p>
+    <w:p>
+      <w:pPr>
+        <w:pStyle w:val="ListParagraph"/>
+        <w:numPr>
+          <w:ilvl w:val="0"/>
+          <w:numId w:val="21"/>
+        </w:numPr>
+        <w:rPr>
+          <w:rFonts w:asciiTheme="majorHAnsi" w:hAnsiTheme="majorHAnsi" w:cstheme="majorHAnsi"/>
+          <w:sz w:val="24"/>
+          <w:szCs w:val="24"/>
+        </w:rPr>
+      </w:pPr>
+      <w:r>
+        <w:rPr>
+          <w:rFonts w:asciiTheme="majorHAnsi" w:hAnsiTheme="majorHAnsi" w:cstheme="majorHAnsi"/>
+          <w:sz w:val="24"/>
+          <w:szCs w:val="24"/>
+        </w:rPr>
+        <w:t>Working on an open source and large-scale project requires a lot of coordination. Therefore, it’s imperative that matplotlib had a guideline and standard for contributing.</w:t>
+      </w:r>
+    </w:p>
+    <w:p>
+      <w:pPr>
+        <w:pStyle w:val="ListParagraph"/>
+        <w:numPr>
+          <w:ilvl w:val="0"/>
+          <w:numId w:val="21"/>
+        </w:numPr>
+        <w:rPr>
+          <w:rFonts w:asciiTheme="majorHAnsi" w:hAnsiTheme="majorHAnsi" w:cstheme="majorHAnsi"/>
+          <w:sz w:val="24"/>
+          <w:szCs w:val="24"/>
+        </w:rPr>
+      </w:pPr>
+      <w:r>
+        <w:rPr>
+          <w:rFonts w:asciiTheme="majorHAnsi" w:hAnsiTheme="majorHAnsi" w:cstheme="majorHAnsi"/>
+          <w:sz w:val="24"/>
+          <w:szCs w:val="24"/>
+        </w:rPr>
+        <w:t>Quality of tests are important to validate that a solution works as opposed to just hoping it works.</w:t>
+      </w:r>
+    </w:p>
+    <w:p>
+      <w:pPr>
+        <w:pStyle w:val="ListParagraph"/>
+        <w:numPr>
+          <w:ilvl w:val="0"/>
+          <w:numId w:val="21"/>
+        </w:numPr>
+        <w:rPr>
+          <w:rFonts w:asciiTheme="majorHAnsi" w:hAnsiTheme="majorHAnsi" w:cstheme="majorHAnsi"/>
+          <w:sz w:val="24"/>
+          <w:szCs w:val="24"/>
+        </w:rPr>
+      </w:pPr>
+      <w:r>
+        <w:rPr>
+          <w:rFonts w:asciiTheme="majorHAnsi" w:hAnsiTheme="majorHAnsi" w:cstheme="majorHAnsi"/>
+          <w:sz w:val="24"/>
+          <w:szCs w:val="24"/>
+        </w:rPr>
+        <w:t>Fixing bugs in an open source project shouldn’t be a full-time thing, rather, something that should be considered a hobby or honing programming skills.</w:t>
+      </w:r>
+    </w:p>
+    <w:p>
+      <w:pPr>
+        <w:pStyle w:val="ListParagraph"/>
+        <w:numPr>
+          <w:ilvl w:val="0"/>
+          <w:numId w:val="21"/>
+        </w:numPr>
+        <w:rPr>
+          <w:rFonts w:asciiTheme="majorHAnsi" w:hAnsiTheme="majorHAnsi" w:cstheme="majorHAnsi"/>
+          <w:sz w:val="24"/>
+          <w:szCs w:val="24"/>
+        </w:rPr>
+      </w:pPr>
+      <w:r>
+        <w:rPr>
+          <w:rFonts w:asciiTheme="majorHAnsi" w:hAnsiTheme="majorHAnsi" w:cstheme="majorHAnsi"/>
+          <w:sz w:val="24"/>
+          <w:szCs w:val="24"/>
+        </w:rPr>
+        <w:lastRenderedPageBreak/>
+        <w:t>Something that look</w:t>
+      </w:r>
+      <w:r>
+        <w:rPr>
+          <w:rFonts w:asciiTheme="majorHAnsi" w:hAnsiTheme="majorHAnsi" w:cstheme="majorHAnsi"/>
+          <w:sz w:val="24"/>
+          <w:szCs w:val="24"/>
+        </w:rPr>
+        <w:t xml:space="preserve"> </w:t>
+      </w:r>
+      <w:r>
+        <w:rPr>
+          <w:rFonts w:asciiTheme="majorHAnsi" w:hAnsiTheme="majorHAnsi" w:cstheme="majorHAnsi"/>
+          <w:sz w:val="24"/>
+          <w:szCs w:val="24"/>
+        </w:rPr>
+        <w:t>simple</w:t>
+      </w:r>
+      <w:r>
+        <w:rPr>
+          <w:rFonts w:asciiTheme="majorHAnsi" w:hAnsiTheme="majorHAnsi" w:cstheme="majorHAnsi"/>
+          <w:sz w:val="24"/>
+          <w:szCs w:val="24"/>
+        </w:rPr>
+        <w:t xml:space="preserve"> to fix</w:t>
+      </w:r>
+      <w:bookmarkStart w:id="4" w:name="_GoBack"/>
       <w:bookmarkEnd w:id="4"/>
+      <w:r>
+        <w:rPr>
+          <w:rFonts w:asciiTheme="majorHAnsi" w:hAnsiTheme="majorHAnsi" w:cstheme="majorHAnsi"/>
+          <w:sz w:val="24"/>
+          <w:szCs w:val="24"/>
+        </w:rPr>
+        <w:t xml:space="preserve"> can be really complicated; looks can be deceiving, just like the matplotlib code.</w:t>
+      </w:r>
+    </w:p>
+    <w:p>
+      <w:pPr>
+        <w:rPr>
+          <w:rFonts w:asciiTheme="majorHAnsi" w:hAnsiTheme="majorHAnsi" w:cstheme="majorHAnsi"/>
+          <w:b/>
+          <w:sz w:val="24"/>
+          <w:szCs w:val="24"/>
+        </w:rPr>
+      </w:pPr>
+    </w:p>
+    <w:p>
+      <w:pPr>
+        <w:rPr>
+          <w:rFonts w:asciiTheme="majorHAnsi" w:hAnsiTheme="majorHAnsi" w:cstheme="majorHAnsi"/>
+          <w:b/>
+          <w:sz w:val="24"/>
+          <w:szCs w:val="24"/>
+        </w:rPr>
+      </w:pPr>
+      <w:proofErr w:type="spellStart"/>
+      <w:r>
+        <w:rPr>
+          <w:rFonts w:asciiTheme="majorHAnsi" w:hAnsiTheme="majorHAnsi" w:cstheme="majorHAnsi"/>
+          <w:b/>
+          <w:sz w:val="24"/>
+          <w:szCs w:val="24"/>
+        </w:rPr>
+        <w:t>Junil</w:t>
+      </w:r>
+      <w:proofErr w:type="spellEnd"/>
+      <w:r>
+        <w:rPr>
+          <w:rFonts w:asciiTheme="majorHAnsi" w:hAnsiTheme="majorHAnsi" w:cstheme="majorHAnsi"/>
+          <w:b/>
+          <w:sz w:val="24"/>
+          <w:szCs w:val="24"/>
+        </w:rPr>
+        <w:t xml:space="preserve"> Patel</w:t>
+      </w:r>
+    </w:p>
+    <w:p>
+      <w:pPr>
+        <w:rPr>
+          <w:rFonts w:asciiTheme="majorHAnsi" w:hAnsiTheme="majorHAnsi" w:cstheme="majorHAnsi"/>
+          <w:b/>
+          <w:sz w:val="24"/>
+          <w:szCs w:val="24"/>
+        </w:rPr>
+      </w:pPr>
+    </w:p>
+    <w:p>
+      <w:pPr>
+        <w:rPr>
+          <w:rFonts w:asciiTheme="majorHAnsi" w:hAnsiTheme="majorHAnsi" w:cstheme="majorHAnsi"/>
+          <w:b/>
+          <w:sz w:val="24"/>
+          <w:szCs w:val="24"/>
+        </w:rPr>
+      </w:pPr>
+      <w:proofErr w:type="spellStart"/>
+      <w:r>
+        <w:rPr>
+          <w:rFonts w:asciiTheme="majorHAnsi" w:hAnsiTheme="majorHAnsi" w:cstheme="majorHAnsi"/>
+          <w:b/>
+          <w:sz w:val="24"/>
+          <w:szCs w:val="24"/>
+        </w:rPr>
+        <w:t>Beiyang</w:t>
+      </w:r>
+      <w:proofErr w:type="spellEnd"/>
+      <w:r>
+        <w:rPr>
+          <w:rFonts w:asciiTheme="majorHAnsi" w:hAnsiTheme="majorHAnsi" w:cstheme="majorHAnsi"/>
+          <w:b/>
+          <w:sz w:val="24"/>
+          <w:szCs w:val="24"/>
+        </w:rPr>
+        <w:t xml:space="preserve"> Liu</w:t>
+      </w:r>
+    </w:p>
+    <w:p>
+      <w:pPr>
+        <w:rPr>
+          <w:rFonts w:asciiTheme="majorHAnsi" w:hAnsiTheme="majorHAnsi" w:cstheme="majorHAnsi"/>
+          <w:b/>
+          <w:sz w:val="24"/>
+          <w:szCs w:val="24"/>
+        </w:rPr>
+      </w:pPr>
+    </w:p>
+    <w:p>
+      <w:pPr>
+        <w:rPr>
+          <w:rFonts w:asciiTheme="majorHAnsi" w:hAnsiTheme="majorHAnsi" w:cstheme="majorHAnsi"/>
+          <w:b/>
+          <w:sz w:val="24"/>
+          <w:szCs w:val="24"/>
+        </w:rPr>
+      </w:pPr>
+      <w:r>
+        <w:rPr>
+          <w:rFonts w:asciiTheme="majorHAnsi" w:hAnsiTheme="majorHAnsi" w:cstheme="majorHAnsi"/>
+          <w:b/>
+          <w:sz w:val="24"/>
+          <w:szCs w:val="24"/>
+        </w:rPr>
+        <w:t>Laine London</w:t>
+      </w:r>
+    </w:p>
+    <w:p>
+      <w:pPr>
+        <w:rPr>
+          <w:rFonts w:asciiTheme="majorHAnsi" w:hAnsiTheme="majorHAnsi" w:cstheme="majorHAnsi"/>
+          <w:b/>
+          <w:sz w:val="24"/>
+          <w:szCs w:val="24"/>
+        </w:rPr>
+      </w:pPr>
+    </w:p>
+    <w:p>
+      <w:pPr>
+        <w:rPr>
+          <w:rFonts w:asciiTheme="majorHAnsi" w:hAnsiTheme="majorHAnsi" w:cstheme="majorHAnsi"/>
+          <w:b/>
+          <w:sz w:val="24"/>
+          <w:szCs w:val="24"/>
+        </w:rPr>
+      </w:pPr>
+      <w:proofErr w:type="spellStart"/>
+      <w:r>
+        <w:rPr>
+          <w:rFonts w:asciiTheme="majorHAnsi" w:hAnsiTheme="majorHAnsi" w:cstheme="majorHAnsi"/>
+          <w:b/>
+          <w:sz w:val="24"/>
+          <w:szCs w:val="24"/>
+        </w:rPr>
+        <w:t>Hajoon</w:t>
+      </w:r>
+      <w:proofErr w:type="spellEnd"/>
+      <w:r>
+        <w:rPr>
+          <w:rFonts w:asciiTheme="majorHAnsi" w:hAnsiTheme="majorHAnsi" w:cstheme="majorHAnsi"/>
+          <w:b/>
+          <w:sz w:val="24"/>
+          <w:szCs w:val="24"/>
+        </w:rPr>
+        <w:t xml:space="preserve"> Choi</w:t>
+      </w:r>
+    </w:p>
+    <w:p>
+      <w:pPr>
+        <w:rPr>
+          <w:rFonts w:asciiTheme="majorHAnsi" w:hAnsiTheme="majorHAnsi" w:cstheme="majorHAnsi"/>
+          <w:b/>
+          <w:sz w:val="24"/>
+          <w:szCs w:val="24"/>
+        </w:rPr>
+      </w:pPr>
+    </w:p>
+    <w:p>
+      <w:pPr>
+        <w:rPr>
+          <w:rFonts w:asciiTheme="majorHAnsi" w:hAnsiTheme="majorHAnsi" w:cstheme="majorHAnsi"/>
+          <w:b/>
+          <w:sz w:val="24"/>
+          <w:szCs w:val="24"/>
+        </w:rPr>
+      </w:pPr>
+      <w:r>
+        <w:rPr>
+          <w:rFonts w:asciiTheme="majorHAnsi" w:hAnsiTheme="majorHAnsi" w:cstheme="majorHAnsi"/>
+          <w:b/>
+          <w:sz w:val="24"/>
+          <w:szCs w:val="24"/>
+        </w:rPr>
+        <w:t>Leo Li</w:t>
+      </w:r>
     </w:p>
     <w:sectPr>
-      <w:headerReference w:type="default" r:id="rId17"/>
+      <w:headerReference w:type="default" r:id="rId18"/>
       <w:pgSz w:w="12240" w:h="15840" w:code="1"/>
       <w:pgMar w:top="1584" w:right="1296" w:bottom="1022" w:left="1296" w:header="1022" w:footer="720" w:gutter="0"/>
       <w:pgNumType w:start="1"/>
@@ -6755,7 +7277,7 @@
 </file>
 
 <file path=customXml/itemProps1.xml><?xml version="1.0" encoding="utf-8"?>
-<ds:datastoreItem xmlns:ds="http://schemas.openxmlformats.org/officeDocument/2006/customXml" ds:itemID="{CA25CFFB-70EC-46D9-A48A-F64886D32666}">
+<ds:datastoreItem xmlns:ds="http://schemas.openxmlformats.org/officeDocument/2006/customXml" ds:itemID="{3E086775-D913-4F71-A5E4-11EB0DDC9132}">
   <ds:schemaRefs>
     <ds:schemaRef ds:uri="http://schemas.openxmlformats.org/officeDocument/2006/bibliography"/>
   </ds:schemaRefs>

</xml_diff>

<commit_message>
updated report and legend annotate files
</commit_message>
<xml_diff>
--- a/D4/Deliverable 4 Report.docx
+++ b/D4/Deliverable 4 Report.docx
@@ -3443,26 +3443,34 @@
           <w:sz w:val="24"/>
           <w:szCs w:val="24"/>
         </w:rPr>
-        <w:t xml:space="preserve"> </w:t>
-      </w:r>
-      <w:r>
-        <w:rPr>
-          <w:rFonts w:asciiTheme="majorHAnsi" w:hAnsiTheme="majorHAnsi" w:cstheme="majorHAnsi"/>
-          <w:sz w:val="24"/>
-          <w:szCs w:val="24"/>
-        </w:rPr>
-        <w:t>simple</w:t>
-      </w:r>
-      <w:r>
-        <w:rPr>
-          <w:rFonts w:asciiTheme="majorHAnsi" w:hAnsiTheme="majorHAnsi" w:cstheme="majorHAnsi"/>
-          <w:sz w:val="24"/>
-          <w:szCs w:val="24"/>
-        </w:rPr>
-        <w:t xml:space="preserve"> to fix</w:t>
+        <w:t>s</w:t>
       </w:r>
       <w:bookmarkStart w:id="4" w:name="_GoBack"/>
       <w:bookmarkEnd w:id="4"/>
+      <w:r>
+        <w:rPr>
+          <w:rFonts w:asciiTheme="majorHAnsi" w:hAnsiTheme="majorHAnsi" w:cstheme="majorHAnsi"/>
+          <w:sz w:val="24"/>
+          <w:szCs w:val="24"/>
+        </w:rPr>
+        <w:t xml:space="preserve"> </w:t>
+      </w:r>
+      <w:r>
+        <w:rPr>
+          <w:rFonts w:asciiTheme="majorHAnsi" w:hAnsiTheme="majorHAnsi" w:cstheme="majorHAnsi"/>
+          <w:sz w:val="24"/>
+          <w:szCs w:val="24"/>
+        </w:rPr>
+        <w:t>simple</w:t>
+      </w:r>
+      <w:r>
+        <w:rPr>
+          <w:rFonts w:asciiTheme="majorHAnsi" w:hAnsiTheme="majorHAnsi" w:cstheme="majorHAnsi"/>
+          <w:sz w:val="24"/>
+          <w:szCs w:val="24"/>
+        </w:rPr>
+        <w:t xml:space="preserve"> to fix</w:t>
+      </w:r>
       <w:r>
         <w:rPr>
           <w:rFonts w:asciiTheme="majorHAnsi" w:hAnsiTheme="majorHAnsi" w:cstheme="majorHAnsi"/>
@@ -7277,7 +7285,7 @@
 </file>
 
 <file path=customXml/itemProps1.xml><?xml version="1.0" encoding="utf-8"?>
-<ds:datastoreItem xmlns:ds="http://schemas.openxmlformats.org/officeDocument/2006/customXml" ds:itemID="{3E086775-D913-4F71-A5E4-11EB0DDC9132}">
+<ds:datastoreItem xmlns:ds="http://schemas.openxmlformats.org/officeDocument/2006/customXml" ds:itemID="{6D97A4D0-34B8-4335-AD09-DE2274E53FA0}">
   <ds:schemaRefs>
     <ds:schemaRef ds:uri="http://schemas.openxmlformats.org/officeDocument/2006/bibliography"/>
   </ds:schemaRefs>

</xml_diff>